<commit_message>
Update Primeraentrega y Readme.md
</commit_message>
<xml_diff>
--- a/Primera entrega.docx
+++ b/Primera entrega.docx
@@ -180,8 +180,6 @@
         <w:lastRenderedPageBreak/>
         <w:t xml:space="preserve">Tokens </w:t>
       </w:r>
-      <w:bookmarkStart w:id="0" w:name="_GoBack"/>
-      <w:bookmarkEnd w:id="0"/>
     </w:p>
     <w:p>
       <w:r>
@@ -605,6 +603,33 @@
       </w:r>
     </w:p>
     <w:p>
+      <w:pPr>
+        <w:rPr>
+          <w:lang w:val="en-US"/>
+        </w:rPr>
+      </w:pPr>
+      <w:r>
+        <w:rPr>
+          <w:lang w:val="en-US"/>
+        </w:rPr>
+        <w:t>&lt;OP_</w:t>
+      </w:r>
+      <w:proofErr w:type="gramStart"/>
+      <w:r>
+        <w:rPr>
+          <w:lang w:val="en-US"/>
+        </w:rPr>
+        <w:t>DISTINTO,-</w:t>
+      </w:r>
+      <w:proofErr w:type="gramEnd"/>
+      <w:r>
+        <w:rPr>
+          <w:lang w:val="en-US"/>
+        </w:rPr>
+        <w:t xml:space="preserve"> &gt; (!=)</w:t>
+      </w:r>
+    </w:p>
+    <w:p>
       <w:r>
         <w:t>&lt;</w:t>
       </w:r>
@@ -632,6 +657,7 @@
     </w:p>
     <w:p>
       <w:r>
+        <w:lastRenderedPageBreak/>
         <w:t>&lt;PR, 2 &gt; (</w:t>
       </w:r>
       <w:proofErr w:type="spellStart"/>
@@ -653,7 +679,6 @@
         <w:rPr>
           <w:lang w:val="en-US"/>
         </w:rPr>
-        <w:lastRenderedPageBreak/>
         <w:t>&lt;PR, 3 &gt; (string)</w:t>
       </w:r>
     </w:p>
@@ -1203,6 +1228,7 @@
           <w:szCs w:val="24"/>
           <w:lang w:val="en-US"/>
         </w:rPr>
+        <w:lastRenderedPageBreak/>
         <w:t>N  --</w:t>
       </w:r>
       <w:proofErr w:type="gramEnd"/>
@@ -1269,7 +1295,6 @@
           <w:szCs w:val="24"/>
           <w:lang w:val="en-US"/>
         </w:rPr>
-        <w:lastRenderedPageBreak/>
         <w:t xml:space="preserve">N' --&gt; * N'' | oc2 N' </w:t>
       </w:r>
     </w:p>
@@ -4112,7 +4137,6 @@
         <w:t xml:space="preserve"> </w:t>
       </w:r>
       <w:proofErr w:type="spellStart"/>
-      <w:proofErr w:type="gramStart"/>
       <w:r>
         <w:rPr>
           <w:b/>
@@ -4122,7 +4146,6 @@
         <w:t>G.token</w:t>
       </w:r>
       <w:proofErr w:type="spellEnd"/>
-      <w:proofErr w:type="gramEnd"/>
       <w:r>
         <w:rPr>
           <w:b/>
@@ -4131,6 +4154,16 @@
         </w:rPr>
         <w:t>(&lt;</w:t>
       </w:r>
+      <w:r>
+        <w:rPr>
+          <w:b/>
+          <w:color w:val="00B0F0"/>
+          <w:lang w:val="en-US"/>
+        </w:rPr>
+        <w:t>OP_</w:t>
+      </w:r>
+      <w:bookmarkStart w:id="0" w:name="_GoBack"/>
+      <w:bookmarkEnd w:id="0"/>
       <w:r>
         <w:rPr>
           <w:b/>

</xml_diff>